<commit_message>
These are almost done... just need to finish adding test cases and differences from proposals
</commit_message>
<xml_diff>
--- a/ProjectPart6.docx
+++ b/ProjectPart6.docx
@@ -203,55 +203,107 @@
             <w:tcW w:w="6570" w:type="dxa"/>
           </w:tcPr>
           <w:p>
+            <w:proofErr w:type="spellStart"/>
             <w:r>
               <w:t>Javadoc</w:t>
+            </w:r>
+            <w:proofErr w:type="spellEnd"/>
+          </w:p>
+        </w:tc>
+      </w:tr>
+      <w:tr>
+        <w:tc>
+          <w:tcPr>
+            <w:tcW w:w="2358" w:type="dxa"/>
+          </w:tcPr>
+          <w:p>
+            <w:r>
+              <w:t>Database Tool</w:t>
+            </w:r>
+          </w:p>
+        </w:tc>
+        <w:tc>
+          <w:tcPr>
+            <w:tcW w:w="6570" w:type="dxa"/>
+          </w:tcPr>
+          <w:p>
+            <w:proofErr w:type="spellStart"/>
+            <w:r>
+              <w:t>PostgreSQL</w:t>
+            </w:r>
+            <w:proofErr w:type="spellEnd"/>
+          </w:p>
+        </w:tc>
+      </w:tr>
+      <w:tr>
+        <w:tc>
+          <w:tcPr>
+            <w:tcW w:w="2358" w:type="dxa"/>
+          </w:tcPr>
+          <w:p>
+            <w:r>
+              <w:t>Test cases</w:t>
+            </w:r>
+          </w:p>
+        </w:tc>
+        <w:tc>
+          <w:tcPr>
+            <w:tcW w:w="6570" w:type="dxa"/>
+          </w:tcPr>
+          <w:p>
+            <w:r>
+              <w:t>Making sure the correct maps were showing for search terms</w:t>
+            </w:r>
+          </w:p>
+        </w:tc>
+      </w:tr>
+      <w:tr>
+        <w:tc>
+          <w:tcPr>
+            <w:tcW w:w="2358" w:type="dxa"/>
+          </w:tcPr>
+          <w:p>
+            <w:r>
+              <w:t>Differences from Pr</w:t>
+            </w:r>
+            <w:r>
+              <w:t>oject Proposal</w:t>
+            </w:r>
+          </w:p>
+        </w:tc>
+        <w:tc>
+          <w:tcPr>
+            <w:tcW w:w="6570" w:type="dxa"/>
+          </w:tcPr>
+          <w:p>
+            <w:pPr>
+              <w:ind w:left="162" w:hanging="162"/>
+            </w:pPr>
+            <w:r>
+              <w:t>-We chose to make our scope gun law statistics</w:t>
+            </w:r>
+          </w:p>
+          <w:p>
+            <w:pPr>
+              <w:ind w:left="162" w:hanging="162"/>
+            </w:pPr>
+            <w:r>
+              <w:t>-Data is not uploaded from a CSV and changed to images, but rather there is a database of statistics which can be searched and viewed as imag</w:t>
             </w:r>
             <w:bookmarkStart w:id="0" w:name="_GoBack"/>
             <w:bookmarkEnd w:id="0"/>
-          </w:p>
-        </w:tc>
-      </w:tr>
-      <w:tr>
-        <w:tc>
-          <w:tcPr>
-            <w:tcW w:w="2358" w:type="dxa"/>
-          </w:tcPr>
-          <w:p>
-            <w:r>
-              <w:t>Test cases</w:t>
-            </w:r>
-          </w:p>
-        </w:tc>
-        <w:tc>
-          <w:tcPr>
-            <w:tcW w:w="6570" w:type="dxa"/>
-          </w:tcPr>
-          <w:p>
-            <w:r>
-              <w:t>Making sure the correct maps were showing for search terms</w:t>
-            </w:r>
-          </w:p>
-        </w:tc>
-      </w:tr>
-      <w:tr>
-        <w:tc>
-          <w:tcPr>
-            <w:tcW w:w="2358" w:type="dxa"/>
-          </w:tcPr>
-          <w:p>
-            <w:r>
-              <w:t>Differences from Pr</w:t>
-            </w:r>
-            <w:r>
-              <w:t>oject Proposal</w:t>
-            </w:r>
-          </w:p>
-        </w:tc>
-        <w:tc>
-          <w:tcPr>
-            <w:tcW w:w="6570" w:type="dxa"/>
-          </w:tcPr>
-          <w:p/>
+            <w:r>
+              <w:t>es</w:t>
+            </w:r>
+          </w:p>
+          <w:p>
+            <w:pPr>
+              <w:ind w:left="162" w:hanging="162"/>
+            </w:pPr>
+            <w:r>
+              <w:t>-Because we could not get the visualization package to create maps of the United States, our application fetches maps that we made of the statistics</w:t>
+            </w:r>
+          </w:p>
         </w:tc>
       </w:tr>
     </w:tbl>

</xml_diff>

<commit_message>
Started editing the README as indicated in the Part 6 directions.
</commit_message>
<xml_diff>
--- a/ProjectPart6.docx
+++ b/ProjectPart6.docx
@@ -57,13 +57,8 @@
           </w:tcPr>
           <w:p>
             <w:r>
-              <w:t xml:space="preserve">Jennifer Baumann, Ellie Daw, Alec Martin, John </w:t>
-            </w:r>
-            <w:proofErr w:type="spellStart"/>
-            <w:r>
-              <w:t>Cronk</w:t>
-            </w:r>
-            <w:proofErr w:type="spellEnd"/>
+              <w:t>Jennifer Baumann, Ellie Daw, Alec Martin, John Cronk</w:t>
+            </w:r>
           </w:p>
         </w:tc>
       </w:tr>
@@ -84,13 +79,13 @@
           </w:tcPr>
           <w:p>
             <w:r>
-              <w:t xml:space="preserve">Waterfall with scrum meetings, pair programming, peer code </w:t>
-            </w:r>
-            <w:proofErr w:type="gramStart"/>
-            <w:r>
-              <w:t xml:space="preserve">reviews  </w:t>
-            </w:r>
-            <w:proofErr w:type="gramEnd"/>
+              <w:t>Agile</w:t>
+            </w:r>
+            <w:bookmarkStart w:id="0" w:name="_GoBack"/>
+            <w:bookmarkEnd w:id="0"/>
+            <w:r>
+              <w:t xml:space="preserve">, pair programming, peer code reviews  </w:t>
+            </w:r>
           </w:p>
         </w:tc>
       </w:tr>
@@ -188,13 +183,8 @@
             <w:tcW w:w="2358" w:type="dxa"/>
           </w:tcPr>
           <w:p>
-            <w:proofErr w:type="spellStart"/>
-            <w:r>
-              <w:t>Autodoc</w:t>
-            </w:r>
-            <w:proofErr w:type="spellEnd"/>
-            <w:r>
-              <w:t xml:space="preserve"> Tool</w:t>
+            <w:r>
+              <w:t>Autodoc Tool</w:t>
             </w:r>
           </w:p>
         </w:tc>
@@ -203,11 +193,9 @@
             <w:tcW w:w="6570" w:type="dxa"/>
           </w:tcPr>
           <w:p>
-            <w:proofErr w:type="spellStart"/>
             <w:r>
               <w:t>Javadoc</w:t>
             </w:r>
-            <w:proofErr w:type="spellEnd"/>
           </w:p>
         </w:tc>
       </w:tr>
@@ -227,11 +215,9 @@
             <w:tcW w:w="6570" w:type="dxa"/>
           </w:tcPr>
           <w:p>
-            <w:proofErr w:type="spellStart"/>
             <w:r>
               <w:t>PostgreSQL</w:t>
             </w:r>
-            <w:proofErr w:type="spellEnd"/>
           </w:p>
         </w:tc>
       </w:tr>
@@ -288,12 +274,7 @@
               <w:ind w:left="162" w:hanging="162"/>
             </w:pPr>
             <w:r>
-              <w:t>-Data is not uploaded from a CSV and changed to images, but rather there is a database of statistics which can be searched and viewed as imag</w:t>
-            </w:r>
-            <w:bookmarkStart w:id="0" w:name="_GoBack"/>
-            <w:bookmarkEnd w:id="0"/>
-            <w:r>
-              <w:t>es</w:t>
+              <w:t>-Data is not uploaded from a CSV and changed to images, but rather there is a database of statistics which can be searched and viewed as images</w:t>
             </w:r>
           </w:p>
           <w:p>
@@ -302,6 +283,31 @@
             </w:pPr>
             <w:r>
               <w:t>-Because we could not get the visualization package to create maps of the United States, our application fetches maps that we made of the statistics</w:t>
+            </w:r>
+            <w:r>
+              <w:t xml:space="preserve"> instead of creating them on the spot</w:t>
+            </w:r>
+          </w:p>
+          <w:p>
+            <w:pPr>
+              <w:ind w:left="162" w:hanging="162"/>
+            </w:pPr>
+            <w:r>
+              <w:t>-Also because of our difficulties with the VisPack and for something achievable in our timeline, our application does not show the same statistic in different forms yet</w:t>
+            </w:r>
+            <w:r>
+              <w:t xml:space="preserve"> (USER-03, FUNC-03)</w:t>
+            </w:r>
+          </w:p>
+          <w:p>
+            <w:pPr>
+              <w:ind w:left="162" w:hanging="162"/>
+            </w:pPr>
+            <w:r>
+              <w:t>-The language parser part did not get completed so our project does not yet have a function that suggests related statistics</w:t>
+            </w:r>
+            <w:r>
+              <w:t xml:space="preserve"> (FUNC-02, NONF-02)</w:t>
             </w:r>
           </w:p>
         </w:tc>

</xml_diff>